<commit_message>
add departmental honors bc im fancy
</commit_message>
<xml_diff>
--- a/resume/CV_academic_Nicole_Keeney.docx
+++ b/resume/CV_academic_Nicole_Keeney.docx
@@ -547,23 +547,23 @@
           <w:sz w:val="21"/>
           <w:szCs w:val="21"/>
         </w:rPr>
-        <w:t xml:space="preserve">B.A. in Atmospheric Science         </w:t>
-      </w:r>
-      <w:r>
-        <w:rPr>
-          <w:rFonts w:ascii="Georgia" w:hAnsi="Georgia" w:cstheme="minorHAnsi"/>
-          <w:sz w:val="21"/>
-          <w:szCs w:val="21"/>
-        </w:rPr>
-        <w:tab/>
-      </w:r>
-      <w:r>
-        <w:rPr>
-          <w:rFonts w:ascii="Georgia" w:hAnsi="Georgia" w:cstheme="minorHAnsi"/>
-          <w:sz w:val="21"/>
-          <w:szCs w:val="21"/>
-        </w:rPr>
-        <w:tab/>
+        <w:t>B.A. in Atmospheric Science</w:t>
+      </w:r>
+      <w:r>
+        <w:rPr>
+          <w:rFonts w:ascii="Georgia" w:hAnsi="Georgia" w:cstheme="minorHAnsi"/>
+          <w:sz w:val="21"/>
+          <w:szCs w:val="21"/>
+        </w:rPr>
+        <w:t>, Departmental Honors</w:t>
+      </w:r>
+      <w:r>
+        <w:rPr>
+          <w:rFonts w:ascii="Georgia" w:hAnsi="Georgia" w:cstheme="minorHAnsi"/>
+          <w:sz w:val="21"/>
+          <w:szCs w:val="21"/>
+        </w:rPr>
+        <w:t xml:space="preserve">     </w:t>
       </w:r>
       <w:r>
         <w:rPr>
@@ -651,7 +651,7 @@
           <w:sz w:val="21"/>
           <w:szCs w:val="21"/>
         </w:rPr>
-        <w:t>Honors</w:t>
+        <w:t>Senior</w:t>
       </w:r>
       <w:r>
         <w:rPr>

</xml_diff>